<commit_message>
tuto ajouté au GDD
</commit_message>
<xml_diff>
--- a/GDD Cent Egal Un.docx
+++ b/GDD Cent Egal Un.docx
@@ -408,25 +408,23 @@
           <w:sz w:val="24"/>
           <w:szCs w:val="24"/>
         </w:rPr>
-        <w:t xml:space="preserve"> de </w:t>
-      </w:r>
-      <w:proofErr w:type="gramStart"/>
+        <w:t xml:space="preserve"> de nouvelles compétences apprise de manière </w:t>
+      </w:r>
       <w:r>
         <w:rPr>
           <w:rFonts w:ascii="Times New Roman" w:hAnsi="Times New Roman" w:cs="Times New Roman"/>
           <w:sz w:val="24"/>
           <w:szCs w:val="24"/>
         </w:rPr>
-        <w:t>nouvelles compétences apprise</w:t>
-      </w:r>
-      <w:proofErr w:type="gramEnd"/>
+        <w:t>autodidacte</w:t>
+      </w:r>
       <w:r>
         <w:rPr>
           <w:rFonts w:ascii="Times New Roman" w:hAnsi="Times New Roman" w:cs="Times New Roman"/>
           <w:sz w:val="24"/>
           <w:szCs w:val="24"/>
         </w:rPr>
-        <w:t xml:space="preserve"> de manière </w:t>
+        <w:t>.</w:t>
       </w:r>
       <w:r>
         <w:rPr>
@@ -434,22 +432,6 @@
           <w:sz w:val="24"/>
           <w:szCs w:val="24"/>
         </w:rPr>
-        <w:t>autodidacte</w:t>
-      </w:r>
-      <w:r>
-        <w:rPr>
-          <w:rFonts w:ascii="Times New Roman" w:hAnsi="Times New Roman" w:cs="Times New Roman"/>
-          <w:sz w:val="24"/>
-          <w:szCs w:val="24"/>
-        </w:rPr>
-        <w:t>.</w:t>
-      </w:r>
-      <w:r>
-        <w:rPr>
-          <w:rFonts w:ascii="Times New Roman" w:hAnsi="Times New Roman" w:cs="Times New Roman"/>
-          <w:sz w:val="24"/>
-          <w:szCs w:val="24"/>
-        </w:rPr>
         <w:t xml:space="preserve"> </w:t>
       </w:r>
     </w:p>
@@ -482,18 +464,7 @@
           <w:szCs w:val="24"/>
           <w14:ligatures w14:val="none"/>
         </w:rPr>
-        <w:t>(liste non-exhaustive</w:t>
-      </w:r>
-      <w:proofErr w:type="gramStart"/>
-      <w:r>
-        <w:rPr>
-          <w:rFonts w:ascii="Times New Roman" w:eastAsia="Times New Roman" w:hAnsi="Times New Roman" w:cs="Times New Roman"/>
-          <w:kern w:val="0"/>
-          <w:sz w:val="24"/>
-          <w:szCs w:val="24"/>
-          <w14:ligatures w14:val="none"/>
-        </w:rPr>
-        <w:t>)</w:t>
+        <w:t>(liste non-exhaustive)</w:t>
       </w:r>
       <w:r>
         <w:rPr>
@@ -505,7 +476,6 @@
         </w:rPr>
         <w:t>:</w:t>
       </w:r>
-      <w:proofErr w:type="gramEnd"/>
     </w:p>
     <w:p>
       <w:pPr>
@@ -928,29 +898,7 @@
           <w:szCs w:val="24"/>
           <w14:ligatures w14:val="none"/>
         </w:rPr>
-        <w:t xml:space="preserve">Les mécaniques de jeu, détaillées ci-dessous, se doivent d'être </w:t>
-      </w:r>
-      <w:proofErr w:type="gramStart"/>
-      <w:r>
-        <w:rPr>
-          <w:rFonts w:ascii="Times New Roman" w:eastAsia="Times New Roman" w:hAnsi="Times New Roman" w:cs="Times New Roman"/>
-          <w:kern w:val="0"/>
-          <w:sz w:val="24"/>
-          <w:szCs w:val="24"/>
-          <w14:ligatures w14:val="none"/>
-        </w:rPr>
-        <w:t>simples compte tenu</w:t>
-      </w:r>
-      <w:proofErr w:type="gramEnd"/>
-      <w:r>
-        <w:rPr>
-          <w:rFonts w:ascii="Times New Roman" w:eastAsia="Times New Roman" w:hAnsi="Times New Roman" w:cs="Times New Roman"/>
-          <w:kern w:val="0"/>
-          <w:sz w:val="24"/>
-          <w:szCs w:val="24"/>
-          <w14:ligatures w14:val="none"/>
-        </w:rPr>
-        <w:t xml:space="preserve"> de la nature du projet. Toutefois, </w:t>
+        <w:t xml:space="preserve">Les mécaniques de jeu, détaillées ci-dessous, se doivent d'être simples compte tenu de la nature du projet. Toutefois, </w:t>
       </w:r>
       <w:r>
         <w:rPr>
@@ -970,29 +918,7 @@
           <w:szCs w:val="24"/>
           <w14:ligatures w14:val="none"/>
         </w:rPr>
-        <w:t xml:space="preserve"> </w:t>
-      </w:r>
-      <w:proofErr w:type="gramStart"/>
-      <w:r>
-        <w:rPr>
-          <w:rFonts w:ascii="Times New Roman" w:eastAsia="Times New Roman" w:hAnsi="Times New Roman" w:cs="Times New Roman"/>
-          <w:kern w:val="0"/>
-          <w:sz w:val="24"/>
-          <w:szCs w:val="24"/>
-          <w14:ligatures w14:val="none"/>
-        </w:rPr>
-        <w:t>challenges</w:t>
-      </w:r>
-      <w:proofErr w:type="gramEnd"/>
-      <w:r>
-        <w:rPr>
-          <w:rFonts w:ascii="Times New Roman" w:eastAsia="Times New Roman" w:hAnsi="Times New Roman" w:cs="Times New Roman"/>
-          <w:kern w:val="0"/>
-          <w:sz w:val="24"/>
-          <w:szCs w:val="24"/>
-          <w14:ligatures w14:val="none"/>
-        </w:rPr>
-        <w:t xml:space="preserve"> </w:t>
+        <w:t xml:space="preserve"> challenges </w:t>
       </w:r>
       <w:r>
         <w:rPr>
@@ -1607,29 +1533,7 @@
           <w:szCs w:val="24"/>
           <w14:ligatures w14:val="none"/>
         </w:rPr>
-        <w:t xml:space="preserve"> est un serious game éducatif conçu pour aider les élèves </w:t>
-      </w:r>
-      <w:proofErr w:type="gramStart"/>
-      <w:r>
-        <w:rPr>
-          <w:rFonts w:ascii="Times New Roman" w:eastAsia="Times New Roman" w:hAnsi="Times New Roman" w:cs="Times New Roman"/>
-          <w:kern w:val="0"/>
-          <w:sz w:val="24"/>
-          <w:szCs w:val="24"/>
-          <w14:ligatures w14:val="none"/>
-        </w:rPr>
-        <w:t>ayant</w:t>
-      </w:r>
-      <w:proofErr w:type="gramEnd"/>
-      <w:r>
-        <w:rPr>
-          <w:rFonts w:ascii="Times New Roman" w:eastAsia="Times New Roman" w:hAnsi="Times New Roman" w:cs="Times New Roman"/>
-          <w:kern w:val="0"/>
-          <w:sz w:val="24"/>
-          <w:szCs w:val="24"/>
-          <w14:ligatures w14:val="none"/>
-        </w:rPr>
-        <w:t xml:space="preserve"> des difficultés liées à l'autisme et au retard mental à comprendre le concept de la monnaie et à effectuer </w:t>
+        <w:t xml:space="preserve"> est un serious game éducatif conçu pour aider les élèves ayant des difficultés liées à l'autisme et au retard mental à comprendre le concept de la monnaie et à effectuer </w:t>
       </w:r>
       <w:bookmarkEnd w:id="0"/>
       <w:r>
@@ -1677,22 +1581,8 @@
           <w:szCs w:val="27"/>
           <w14:ligatures w14:val="none"/>
         </w:rPr>
-        <w:t xml:space="preserve">Objectifs </w:t>
-      </w:r>
-      <w:proofErr w:type="gramStart"/>
-      <w:r>
-        <w:rPr>
-          <w:rFonts w:ascii="Times New Roman" w:eastAsia="Times New Roman" w:hAnsi="Times New Roman" w:cs="Times New Roman"/>
-          <w:b/>
-          <w:bCs/>
-          <w:kern w:val="0"/>
-          <w:sz w:val="27"/>
-          <w:szCs w:val="27"/>
-          <w14:ligatures w14:val="none"/>
-        </w:rPr>
-        <w:t>pédagogiques:</w:t>
-      </w:r>
-      <w:proofErr w:type="gramEnd"/>
+        <w:t>Objectifs pédagogiques:</w:t>
+      </w:r>
     </w:p>
     <w:p>
       <w:pPr>
@@ -1864,29 +1754,7 @@
           <w:szCs w:val="24"/>
           <w14:ligatures w14:val="none"/>
         </w:rPr>
-        <w:t xml:space="preserve">Après avoir </w:t>
-      </w:r>
-      <w:proofErr w:type="gramStart"/>
-      <w:r>
-        <w:rPr>
-          <w:rFonts w:ascii="Times New Roman" w:eastAsia="Times New Roman" w:hAnsi="Times New Roman" w:cs="Times New Roman"/>
-          <w:kern w:val="0"/>
-          <w:sz w:val="24"/>
-          <w:szCs w:val="24"/>
-          <w14:ligatures w14:val="none"/>
-        </w:rPr>
-        <w:t>fait</w:t>
-      </w:r>
-      <w:proofErr w:type="gramEnd"/>
-      <w:r>
-        <w:rPr>
-          <w:rFonts w:ascii="Times New Roman" w:eastAsia="Times New Roman" w:hAnsi="Times New Roman" w:cs="Times New Roman"/>
-          <w:kern w:val="0"/>
-          <w:sz w:val="24"/>
-          <w:szCs w:val="24"/>
-          <w14:ligatures w14:val="none"/>
-        </w:rPr>
-        <w:t xml:space="preserve"> des recherches en ligne en quête d’inspiration, j’ai trouvé un </w:t>
+        <w:t xml:space="preserve">Après avoir fait des recherches en ligne en quête d’inspiration, j’ai trouvé un </w:t>
       </w:r>
       <w:r>
         <w:rPr>
@@ -2046,29 +1914,7 @@
           <w:szCs w:val="24"/>
           <w14:ligatures w14:val="none"/>
         </w:rPr>
-        <w:t xml:space="preserve"> d’inspiration </w:t>
-      </w:r>
-      <w:proofErr w:type="gramStart"/>
-      <w:r>
-        <w:rPr>
-          <w:rFonts w:ascii="Times New Roman" w:eastAsia="Times New Roman" w:hAnsi="Times New Roman" w:cs="Times New Roman"/>
-          <w:kern w:val="0"/>
-          <w:sz w:val="24"/>
-          <w:szCs w:val="24"/>
-          <w14:ligatures w14:val="none"/>
-        </w:rPr>
-        <w:t>en terme de</w:t>
-      </w:r>
-      <w:proofErr w:type="gramEnd"/>
-      <w:r>
-        <w:rPr>
-          <w:rFonts w:ascii="Times New Roman" w:eastAsia="Times New Roman" w:hAnsi="Times New Roman" w:cs="Times New Roman"/>
-          <w:kern w:val="0"/>
-          <w:sz w:val="24"/>
-          <w:szCs w:val="24"/>
-          <w14:ligatures w14:val="none"/>
-        </w:rPr>
-        <w:t xml:space="preserve"> game play. Ce dernier</w:t>
+        <w:t xml:space="preserve"> d’inspiration en terme de game play. Ce dernier</w:t>
       </w:r>
       <w:r>
         <w:rPr>
@@ -2118,29 +1964,7 @@
           <w:szCs w:val="24"/>
           <w14:ligatures w14:val="none"/>
         </w:rPr>
-        <w:t xml:space="preserve"> </w:t>
-      </w:r>
-      <w:proofErr w:type="gramStart"/>
-      <w:r>
-        <w:rPr>
-          <w:rFonts w:ascii="Times New Roman" w:eastAsia="Times New Roman" w:hAnsi="Times New Roman" w:cs="Times New Roman"/>
-          <w:kern w:val="0"/>
-          <w:sz w:val="24"/>
-          <w:szCs w:val="24"/>
-          <w14:ligatures w14:val="none"/>
-        </w:rPr>
-        <w:t>les besoins spécifique</w:t>
-      </w:r>
-      <w:proofErr w:type="gramEnd"/>
-      <w:r>
-        <w:rPr>
-          <w:rFonts w:ascii="Times New Roman" w:eastAsia="Times New Roman" w:hAnsi="Times New Roman" w:cs="Times New Roman"/>
-          <w:kern w:val="0"/>
-          <w:sz w:val="24"/>
-          <w:szCs w:val="24"/>
-          <w14:ligatures w14:val="none"/>
-        </w:rPr>
-        <w:t xml:space="preserve"> d</w:t>
+        <w:t xml:space="preserve"> les besoins spécifique d</w:t>
       </w:r>
       <w:r>
         <w:rPr>
@@ -2210,29 +2034,7 @@
           <w:szCs w:val="24"/>
           <w14:ligatures w14:val="none"/>
         </w:rPr>
-        <w:t xml:space="preserve"> Cent Egal Un, </w:t>
-      </w:r>
-      <w:proofErr w:type="gramStart"/>
-      <w:r>
-        <w:rPr>
-          <w:rFonts w:ascii="Times New Roman" w:eastAsia="Times New Roman" w:hAnsi="Times New Roman" w:cs="Times New Roman"/>
-          <w:kern w:val="0"/>
-          <w:sz w:val="24"/>
-          <w:szCs w:val="24"/>
-          <w14:ligatures w14:val="none"/>
-        </w:rPr>
-        <w:t>en terme de</w:t>
-      </w:r>
-      <w:proofErr w:type="gramEnd"/>
-      <w:r>
-        <w:rPr>
-          <w:rFonts w:ascii="Times New Roman" w:eastAsia="Times New Roman" w:hAnsi="Times New Roman" w:cs="Times New Roman"/>
-          <w:kern w:val="0"/>
-          <w:sz w:val="24"/>
-          <w:szCs w:val="24"/>
-          <w14:ligatures w14:val="none"/>
-        </w:rPr>
-        <w:t xml:space="preserve"> mechanique</w:t>
+        <w:t xml:space="preserve"> Cent Egal Un, en terme de mechanique</w:t>
       </w:r>
       <w:r>
         <w:rPr>
@@ -2553,6 +2355,33 @@
     </w:p>
     <w:p>
       <w:pPr>
+        <w:pStyle w:val="Paragraphedeliste"/>
+        <w:numPr>
+          <w:ilvl w:val="0"/>
+          <w:numId w:val="3"/>
+        </w:numPr>
+        <w:spacing w:before="100" w:beforeAutospacing="1" w:after="100" w:afterAutospacing="1" w:line="240" w:lineRule="auto"/>
+        <w:rPr>
+          <w:rFonts w:ascii="Times New Roman" w:eastAsia="Times New Roman" w:hAnsi="Times New Roman" w:cs="Times New Roman"/>
+          <w:kern w:val="0"/>
+          <w:sz w:val="24"/>
+          <w:szCs w:val="24"/>
+          <w14:ligatures w14:val="none"/>
+        </w:rPr>
+      </w:pPr>
+      <w:r>
+        <w:rPr>
+          <w:rFonts w:ascii="Times New Roman" w:eastAsia="Times New Roman" w:hAnsi="Times New Roman" w:cs="Times New Roman"/>
+          <w:kern w:val="0"/>
+          <w:sz w:val="24"/>
+          <w:szCs w:val="24"/>
+          <w14:ligatures w14:val="none"/>
+        </w:rPr>
+        <w:t>Pour chaque niveau, il y aura une petite tuto qui montrera comment jouer. Dans l’animation, on verra les pièces bouger dans la bonne direction avec le petit personnage animé qui explique ce qu’il faut faire (par écrit dans une bulle de BD, l’enseignante peu lire à l’élève si il a des difficultés à lire).</w:t>
+      </w:r>
+    </w:p>
+    <w:p>
+      <w:pPr>
         <w:spacing w:before="100" w:beforeAutospacing="1" w:after="100" w:afterAutospacing="1" w:line="240" w:lineRule="auto"/>
         <w:rPr>
           <w:rFonts w:ascii="Times New Roman" w:eastAsia="Times New Roman" w:hAnsi="Times New Roman" w:cs="Times New Roman"/>
@@ -2701,17 +2530,7 @@
           <w:szCs w:val="24"/>
           <w14:ligatures w14:val="none"/>
         </w:rPr>
-        <w:t>L</w:t>
-      </w:r>
-      <w:r>
-        <w:rPr>
-          <w:rFonts w:ascii="Times New Roman" w:eastAsia="Times New Roman" w:hAnsi="Times New Roman" w:cs="Times New Roman"/>
-          <w:kern w:val="0"/>
-          <w:sz w:val="24"/>
-          <w:szCs w:val="24"/>
-          <w14:ligatures w14:val="none"/>
-        </w:rPr>
-        <w:t xml:space="preserve">e total des pièces affichées sera égal à exactement 1 euro. </w:t>
+        <w:t xml:space="preserve">Le total des pièces affichées sera égal à exactement 1 euro. </w:t>
       </w:r>
     </w:p>
     <w:p>
@@ -2729,11 +2548,13 @@
       <w:r>
         <w:rPr>
           <w:rFonts w:ascii="Times New Roman" w:eastAsia="Times New Roman" w:hAnsi="Times New Roman" w:cs="Times New Roman"/>
-          <w:kern w:val="0"/>
-          <w:sz w:val="24"/>
-          <w:szCs w:val="24"/>
-          <w14:ligatures w14:val="none"/>
-        </w:rPr>
+          <w:noProof/>
+          <w:kern w:val="0"/>
+          <w:sz w:val="24"/>
+          <w:szCs w:val="24"/>
+          <w14:ligatures w14:val="none"/>
+        </w:rPr>
+        <w:lastRenderedPageBreak/>
         <w:drawing>
           <wp:inline distT="0" distB="0" distL="0" distR="0" wp14:anchorId="344A3715" wp14:editId="2A165BD6">
             <wp:extent cx="5731510" cy="2534920"/>
@@ -2804,7 +2625,6 @@
           <w:szCs w:val="24"/>
           <w14:ligatures w14:val="none"/>
         </w:rPr>
-        <w:lastRenderedPageBreak/>
         <w:t>L</w:t>
       </w:r>
       <w:r>
@@ -3025,29 +2845,7 @@
           <w:szCs w:val="24"/>
           <w14:ligatures w14:val="none"/>
         </w:rPr>
-        <w:t xml:space="preserve">Du coté de la zone de droppage, il y </w:t>
-      </w:r>
-      <w:proofErr w:type="gramStart"/>
-      <w:r>
-        <w:rPr>
-          <w:rFonts w:ascii="Times New Roman" w:eastAsia="Times New Roman" w:hAnsi="Times New Roman" w:cs="Times New Roman"/>
-          <w:kern w:val="0"/>
-          <w:sz w:val="24"/>
-          <w:szCs w:val="24"/>
-          <w14:ligatures w14:val="none"/>
-        </w:rPr>
-        <w:t>aura</w:t>
-      </w:r>
-      <w:proofErr w:type="gramEnd"/>
-      <w:r>
-        <w:rPr>
-          <w:rFonts w:ascii="Times New Roman" w:eastAsia="Times New Roman" w:hAnsi="Times New Roman" w:cs="Times New Roman"/>
-          <w:kern w:val="0"/>
-          <w:sz w:val="24"/>
-          <w:szCs w:val="24"/>
-          <w14:ligatures w14:val="none"/>
-        </w:rPr>
-        <w:t xml:space="preserve"> le montant total de pièce dropper qui s’ajustera</w:t>
+        <w:t>Du coté de la zone de droppage, il y aura le montant total de pièce dropper qui s’ajustera</w:t>
       </w:r>
       <w:r>
         <w:rPr>
@@ -3075,6 +2873,7 @@
       <w:r>
         <w:rPr>
           <w:rFonts w:ascii="Times New Roman" w:eastAsia="Times New Roman" w:hAnsi="Times New Roman" w:cs="Times New Roman"/>
+          <w:noProof/>
           <w:kern w:val="0"/>
           <w:sz w:val="24"/>
           <w:szCs w:val="24"/>
@@ -3146,29 +2945,7 @@
           <w:szCs w:val="24"/>
           <w14:ligatures w14:val="none"/>
         </w:rPr>
-        <w:t xml:space="preserve">uand le joueur aura </w:t>
-      </w:r>
-      <w:proofErr w:type="gramStart"/>
-      <w:r>
-        <w:rPr>
-          <w:rFonts w:ascii="Times New Roman" w:eastAsia="Times New Roman" w:hAnsi="Times New Roman" w:cs="Times New Roman"/>
-          <w:kern w:val="0"/>
-          <w:sz w:val="24"/>
-          <w:szCs w:val="24"/>
-          <w14:ligatures w14:val="none"/>
-        </w:rPr>
-        <w:t>dropper</w:t>
-      </w:r>
-      <w:proofErr w:type="gramEnd"/>
-      <w:r>
-        <w:rPr>
-          <w:rFonts w:ascii="Times New Roman" w:eastAsia="Times New Roman" w:hAnsi="Times New Roman" w:cs="Times New Roman"/>
-          <w:kern w:val="0"/>
-          <w:sz w:val="24"/>
-          <w:szCs w:val="24"/>
-          <w14:ligatures w14:val="none"/>
-        </w:rPr>
-        <w:t xml:space="preserve"> toutes les pi</w:t>
+        <w:t>uand le joueur aura dropper toutes les pi</w:t>
       </w:r>
       <w:r>
         <w:rPr>
@@ -3328,39 +3105,17 @@
           <w:szCs w:val="24"/>
           <w14:ligatures w14:val="none"/>
         </w:rPr>
-        <w:t xml:space="preserve">Il n’y a pas de possibilité de perdre à ce jeu, le but est de faire comprendre </w:t>
-      </w:r>
-      <w:proofErr w:type="gramStart"/>
-      <w:r>
-        <w:rPr>
-          <w:rFonts w:ascii="Times New Roman" w:eastAsia="Times New Roman" w:hAnsi="Times New Roman" w:cs="Times New Roman"/>
-          <w:kern w:val="0"/>
-          <w:sz w:val="24"/>
-          <w:szCs w:val="24"/>
-          <w14:ligatures w14:val="none"/>
-        </w:rPr>
-        <w:t xml:space="preserve">que </w:t>
-      </w:r>
-      <w:r>
-        <w:rPr>
-          <w:rFonts w:ascii="Times New Roman" w:eastAsia="Times New Roman" w:hAnsi="Times New Roman" w:cs="Times New Roman"/>
-          <w:kern w:val="0"/>
-          <w:sz w:val="24"/>
-          <w:szCs w:val="24"/>
-          <w14:ligatures w14:val="none"/>
-        </w:rPr>
-        <w:t>un</w:t>
-      </w:r>
-      <w:proofErr w:type="gramEnd"/>
-      <w:r>
-        <w:rPr>
-          <w:rFonts w:ascii="Times New Roman" w:eastAsia="Times New Roman" w:hAnsi="Times New Roman" w:cs="Times New Roman"/>
-          <w:kern w:val="0"/>
-          <w:sz w:val="24"/>
-          <w:szCs w:val="24"/>
-          <w14:ligatures w14:val="none"/>
-        </w:rPr>
-        <w:t xml:space="preserve"> montant de 100 centimes est égal à un euro.</w:t>
+        <w:t xml:space="preserve">Il n’y a pas de possibilité de perdre à ce jeu, le but est de faire comprendre que </w:t>
+      </w:r>
+      <w:r>
+        <w:rPr>
+          <w:rFonts w:ascii="Times New Roman" w:eastAsia="Times New Roman" w:hAnsi="Times New Roman" w:cs="Times New Roman"/>
+          <w:kern w:val="0"/>
+          <w:sz w:val="24"/>
+          <w:szCs w:val="24"/>
+          <w14:ligatures w14:val="none"/>
+        </w:rPr>
+        <w:t>un montant de 100 centimes est égal à un euro.</w:t>
       </w:r>
       <w:r>
         <w:rPr>
@@ -3417,11 +3172,13 @@
       <w:r>
         <w:rPr>
           <w:rFonts w:ascii="Times New Roman" w:eastAsia="Times New Roman" w:hAnsi="Times New Roman" w:cs="Times New Roman"/>
-          <w:kern w:val="0"/>
-          <w:sz w:val="24"/>
-          <w:szCs w:val="24"/>
-          <w14:ligatures w14:val="none"/>
-        </w:rPr>
+          <w:noProof/>
+          <w:kern w:val="0"/>
+          <w:sz w:val="24"/>
+          <w:szCs w:val="24"/>
+          <w14:ligatures w14:val="none"/>
+        </w:rPr>
+        <w:lastRenderedPageBreak/>
         <w:drawing>
           <wp:inline distT="0" distB="0" distL="0" distR="0" wp14:anchorId="585051E9" wp14:editId="1179634D">
             <wp:extent cx="5731510" cy="2663825"/>
@@ -3520,7 +3277,6 @@
           <w:szCs w:val="24"/>
           <w14:ligatures w14:val="none"/>
         </w:rPr>
-        <w:lastRenderedPageBreak/>
         <w:t>Note : le nombre de parties par niveaux</w:t>
       </w:r>
       <w:r>
@@ -3570,41 +3326,17 @@
           <w:szCs w:val="24"/>
           <w14:ligatures w14:val="none"/>
         </w:rPr>
-        <w:t xml:space="preserve">Niveau d'apprentissage des pièces en dessus de 1 </w:t>
-      </w:r>
-      <w:proofErr w:type="gramStart"/>
-      <w:r>
-        <w:rPr>
-          <w:rFonts w:ascii="Times New Roman" w:eastAsia="Times New Roman" w:hAnsi="Times New Roman" w:cs="Times New Roman"/>
-          <w:b/>
-          <w:bCs/>
-          <w:kern w:val="0"/>
-          <w:sz w:val="24"/>
-          <w:szCs w:val="24"/>
-          <w14:ligatures w14:val="none"/>
-        </w:rPr>
-        <w:t>euros</w:t>
-      </w:r>
-      <w:r>
-        <w:rPr>
-          <w:rFonts w:ascii="Times New Roman" w:eastAsia="Times New Roman" w:hAnsi="Times New Roman" w:cs="Times New Roman"/>
-          <w:kern w:val="0"/>
-          <w:sz w:val="24"/>
-          <w:szCs w:val="24"/>
-          <w14:ligatures w14:val="none"/>
-        </w:rPr>
-        <w:t>:</w:t>
-      </w:r>
-      <w:proofErr w:type="gramEnd"/>
-      <w:r>
-        <w:rPr>
-          <w:rFonts w:ascii="Times New Roman" w:eastAsia="Times New Roman" w:hAnsi="Times New Roman" w:cs="Times New Roman"/>
-          <w:kern w:val="0"/>
-          <w:sz w:val="24"/>
-          <w:szCs w:val="24"/>
-          <w14:ligatures w14:val="none"/>
-        </w:rPr>
-        <w:t xml:space="preserve"> </w:t>
+        <w:t>Niveau d'apprentissage des pièces en dessus de 1 euros</w:t>
+      </w:r>
+      <w:r>
+        <w:rPr>
+          <w:rFonts w:ascii="Times New Roman" w:eastAsia="Times New Roman" w:hAnsi="Times New Roman" w:cs="Times New Roman"/>
+          <w:kern w:val="0"/>
+          <w:sz w:val="24"/>
+          <w:szCs w:val="24"/>
+          <w14:ligatures w14:val="none"/>
+        </w:rPr>
+        <w:t xml:space="preserve">: </w:t>
       </w:r>
       <w:r>
         <w:rPr>
@@ -3805,93 +3537,30 @@
           <w:szCs w:val="24"/>
           <w14:ligatures w14:val="none"/>
         </w:rPr>
-        <w:t>Comme dans ce niveau il est possible d’avoir de mauvaises réponses, le niveau se terminera avec une vue d’ensemble des résultat</w:t>
-      </w:r>
-      <w:r>
-        <w:rPr>
-          <w:rFonts w:ascii="Times New Roman" w:eastAsia="Times New Roman" w:hAnsi="Times New Roman" w:cs="Times New Roman"/>
-          <w:kern w:val="0"/>
-          <w:sz w:val="24"/>
-          <w:szCs w:val="24"/>
-          <w14:ligatures w14:val="none"/>
-        </w:rPr>
-        <w:t>s</w:t>
-      </w:r>
-      <w:r>
-        <w:rPr>
-          <w:rFonts w:ascii="Times New Roman" w:eastAsia="Times New Roman" w:hAnsi="Times New Roman" w:cs="Times New Roman"/>
-          <w:kern w:val="0"/>
-          <w:sz w:val="24"/>
-          <w:szCs w:val="24"/>
-          <w14:ligatures w14:val="none"/>
-        </w:rPr>
-        <w:t xml:space="preserve">. Ceux-ci seront enregistré dans la base de </w:t>
-      </w:r>
-      <w:proofErr w:type="gramStart"/>
-      <w:r>
-        <w:rPr>
-          <w:rFonts w:ascii="Times New Roman" w:eastAsia="Times New Roman" w:hAnsi="Times New Roman" w:cs="Times New Roman"/>
-          <w:kern w:val="0"/>
-          <w:sz w:val="24"/>
-          <w:szCs w:val="24"/>
-          <w14:ligatures w14:val="none"/>
-        </w:rPr>
-        <w:t>donnée</w:t>
-      </w:r>
-      <w:proofErr w:type="gramEnd"/>
-      <w:r>
-        <w:rPr>
-          <w:rFonts w:ascii="Times New Roman" w:eastAsia="Times New Roman" w:hAnsi="Times New Roman" w:cs="Times New Roman"/>
-          <w:kern w:val="0"/>
-          <w:sz w:val="24"/>
-          <w:szCs w:val="24"/>
-          <w14:ligatures w14:val="none"/>
-        </w:rPr>
-        <w:t>.</w:t>
-      </w:r>
-    </w:p>
-    <w:p>
-      <w:pPr>
-        <w:spacing w:before="100" w:beforeAutospacing="1" w:after="100" w:afterAutospacing="1" w:line="240" w:lineRule="auto"/>
-        <w:rPr>
-          <w:rFonts w:ascii="Times New Roman" w:eastAsia="Times New Roman" w:hAnsi="Times New Roman" w:cs="Times New Roman"/>
-          <w:kern w:val="0"/>
-          <w:sz w:val="24"/>
-          <w:szCs w:val="24"/>
-          <w14:ligatures w14:val="none"/>
-        </w:rPr>
-      </w:pPr>
-      <w:r>
-        <w:rPr>
-          <w:rFonts w:ascii="Times New Roman" w:eastAsia="Times New Roman" w:hAnsi="Times New Roman" w:cs="Times New Roman"/>
-          <w:kern w:val="0"/>
-          <w:sz w:val="24"/>
-          <w:szCs w:val="24"/>
-          <w14:ligatures w14:val="none"/>
-        </w:rPr>
-        <w:t xml:space="preserve">Dans ce niveau, il est possible d’y ajouter une intelligence artificielle qui adapte la difficulté </w:t>
-      </w:r>
-      <w:proofErr w:type="gramStart"/>
-      <w:r>
-        <w:rPr>
-          <w:rFonts w:ascii="Times New Roman" w:eastAsia="Times New Roman" w:hAnsi="Times New Roman" w:cs="Times New Roman"/>
-          <w:kern w:val="0"/>
-          <w:sz w:val="24"/>
-          <w:szCs w:val="24"/>
-          <w14:ligatures w14:val="none"/>
-        </w:rPr>
-        <w:t>du</w:t>
-      </w:r>
-      <w:proofErr w:type="gramEnd"/>
-      <w:r>
-        <w:rPr>
-          <w:rFonts w:ascii="Times New Roman" w:eastAsia="Times New Roman" w:hAnsi="Times New Roman" w:cs="Times New Roman"/>
-          <w:kern w:val="0"/>
-          <w:sz w:val="24"/>
-          <w:szCs w:val="24"/>
-          <w14:ligatures w14:val="none"/>
-        </w:rPr>
-        <w:t xml:space="preserve"> jeu en fonction des résultats précédant des élèves. A déterminer plus tard.</w:t>
+        <w:lastRenderedPageBreak/>
+        <w:t>Comme dans ce niveau il est possible d’avoir de mauvaises réponses, le niveau se terminera avec une vue d’ensemble des résultats. Ceux-ci seront enregistré dans la base de donnée.</w:t>
+      </w:r>
+    </w:p>
+    <w:p>
+      <w:pPr>
+        <w:spacing w:before="100" w:beforeAutospacing="1" w:after="100" w:afterAutospacing="1" w:line="240" w:lineRule="auto"/>
+        <w:rPr>
+          <w:rFonts w:ascii="Times New Roman" w:eastAsia="Times New Roman" w:hAnsi="Times New Roman" w:cs="Times New Roman"/>
+          <w:kern w:val="0"/>
+          <w:sz w:val="24"/>
+          <w:szCs w:val="24"/>
+          <w14:ligatures w14:val="none"/>
+        </w:rPr>
+      </w:pPr>
+      <w:r>
+        <w:rPr>
+          <w:rFonts w:ascii="Times New Roman" w:eastAsia="Times New Roman" w:hAnsi="Times New Roman" w:cs="Times New Roman"/>
+          <w:kern w:val="0"/>
+          <w:sz w:val="24"/>
+          <w:szCs w:val="24"/>
+          <w14:ligatures w14:val="none"/>
+        </w:rPr>
+        <w:t>Dans ce niveau, il est possible d’y ajouter une intelligence artificielle qui adapte la difficulté du jeu en fonction des résultats précédant des élèves. A déterminer plus tard.</w:t>
       </w:r>
     </w:p>
     <w:p>
@@ -3915,7 +3584,6 @@
           <w:szCs w:val="24"/>
           <w14:ligatures w14:val="none"/>
         </w:rPr>
-        <w:lastRenderedPageBreak/>
         <w:drawing>
           <wp:inline distT="0" distB="0" distL="0" distR="0" wp14:anchorId="104A18B7" wp14:editId="6F5CB823">
             <wp:extent cx="4217068" cy="3100964"/>
@@ -4076,29 +3744,7 @@
           <w:szCs w:val="24"/>
           <w14:ligatures w14:val="none"/>
         </w:rPr>
-        <w:t xml:space="preserve">Il y aura un bouton pour ne pas avoir de son car certaines personnes autistes sont </w:t>
-      </w:r>
-      <w:proofErr w:type="gramStart"/>
-      <w:r>
-        <w:rPr>
-          <w:rFonts w:ascii="Times New Roman" w:eastAsia="Times New Roman" w:hAnsi="Times New Roman" w:cs="Times New Roman"/>
-          <w:kern w:val="0"/>
-          <w:sz w:val="24"/>
-          <w:szCs w:val="24"/>
-          <w14:ligatures w14:val="none"/>
-        </w:rPr>
-        <w:t>hypersensible</w:t>
-      </w:r>
-      <w:proofErr w:type="gramEnd"/>
-      <w:r>
-        <w:rPr>
-          <w:rFonts w:ascii="Times New Roman" w:eastAsia="Times New Roman" w:hAnsi="Times New Roman" w:cs="Times New Roman"/>
-          <w:kern w:val="0"/>
-          <w:sz w:val="24"/>
-          <w:szCs w:val="24"/>
-          <w14:ligatures w14:val="none"/>
-        </w:rPr>
-        <w:t xml:space="preserve"> au son</w:t>
+        <w:t>Il y aura un bouton pour ne pas avoir de son car certaines personnes autistes sont hypersensible au son</w:t>
       </w:r>
     </w:p>
     <w:p>
@@ -4389,6 +4035,7 @@
           <w:szCs w:val="24"/>
           <w14:ligatures w14:val="none"/>
         </w:rPr>
+        <w:lastRenderedPageBreak/>
         <w:t xml:space="preserve">Le jeu est destiné aux élèves âgés de </w:t>
       </w:r>
       <w:r>
@@ -4538,7 +4185,6 @@
           <w:szCs w:val="24"/>
           <w14:ligatures w14:val="none"/>
         </w:rPr>
-        <w:lastRenderedPageBreak/>
         <w:t>Cent Egal Un</w:t>
       </w:r>
       <w:r>
@@ -4549,29 +4195,7 @@
           <w:szCs w:val="24"/>
           <w14:ligatures w14:val="none"/>
         </w:rPr>
-        <w:t xml:space="preserve"> est un serious game ludique et éducatif qui vise à aider les élèves à apprendre et à maîtriser le concept de l'argent, en particulier la relation entre les centimes et les euros, tout en renforçant leurs compétences d'addition. En fournissant une expérience interactive et adaptée à leur niveau, le jeu vise à rendre l'apprentissage agréable et efficace pour les élèves </w:t>
-      </w:r>
-      <w:proofErr w:type="gramStart"/>
-      <w:r>
-        <w:rPr>
-          <w:rFonts w:ascii="Times New Roman" w:eastAsia="Times New Roman" w:hAnsi="Times New Roman" w:cs="Times New Roman"/>
-          <w:kern w:val="0"/>
-          <w:sz w:val="24"/>
-          <w:szCs w:val="24"/>
-          <w14:ligatures w14:val="none"/>
-        </w:rPr>
-        <w:t>ayant</w:t>
-      </w:r>
-      <w:proofErr w:type="gramEnd"/>
-      <w:r>
-        <w:rPr>
-          <w:rFonts w:ascii="Times New Roman" w:eastAsia="Times New Roman" w:hAnsi="Times New Roman" w:cs="Times New Roman"/>
-          <w:kern w:val="0"/>
-          <w:sz w:val="24"/>
-          <w:szCs w:val="24"/>
-          <w14:ligatures w14:val="none"/>
-        </w:rPr>
-        <w:t xml:space="preserve"> des difficultés d'apprentissage.</w:t>
+        <w:t xml:space="preserve"> est un serious game ludique et éducatif qui vise à aider les élèves à apprendre et à maîtriser le concept de l'argent, en particulier la relation entre les centimes et les euros, tout en renforçant leurs compétences d'addition. En fournissant une expérience interactive et adaptée à leur niveau, le jeu vise à rendre l'apprentissage agréable et efficace pour les élèves ayant des difficultés d'apprentissage.</w:t>
       </w:r>
     </w:p>
     <w:p/>

</xml_diff>